<commit_message>
added collision into wander and keyboard behaviours. added refrence to application in object so all objects can see application
</commit_message>
<xml_diff>
--- a/Tech Design Doc.docx
+++ b/Tech Design Doc.docx
@@ -774,17 +774,79 @@
     <w:p>
       <w:pPr>
         <w:pStyle w:val="NoSpacing"/>
+      </w:pPr>
+    </w:p>
+    <w:p>
+      <w:pPr>
+        <w:pStyle w:val="NoSpacing"/>
         <w:jc w:val="center"/>
+        <w:rPr>
+          <w:b/>
+          <w:bCs/>
+          <w:i/>
+          <w:iCs/>
+          <w:sz w:val="40"/>
+          <w:szCs w:val="40"/>
+          <w:u w:val="single"/>
+        </w:rPr>
+      </w:pPr>
+      <w:r>
+        <w:rPr>
+          <w:b/>
+          <w:bCs/>
+          <w:i/>
+          <w:iCs/>
+          <w:sz w:val="40"/>
+          <w:szCs w:val="40"/>
+          <w:u w:val="single"/>
+        </w:rPr>
+        <w:t>BLUE GHOST</w:t>
+      </w:r>
+    </w:p>
+    <w:p>
+      <w:pPr>
+        <w:pStyle w:val="NoSpacing"/>
+        <w:jc w:val="center"/>
+        <w:rPr>
+          <w:b/>
+          <w:bCs/>
+          <w:i/>
+          <w:iCs/>
+          <w:sz w:val="40"/>
+          <w:szCs w:val="40"/>
+          <w:u w:val="single"/>
+        </w:rPr>
+      </w:pPr>
+    </w:p>
+    <w:p>
+      <w:pPr>
+        <w:pStyle w:val="NoSpacing"/>
+        <w:jc w:val="center"/>
+        <w:rPr>
+          <w:b/>
+          <w:bCs/>
+          <w:i/>
+          <w:iCs/>
+          <w:sz w:val="40"/>
+          <w:szCs w:val="40"/>
+          <w:u w:val="single"/>
+        </w:rPr>
+      </w:pPr>
+    </w:p>
+    <w:p>
+      <w:pPr>
+        <w:pStyle w:val="NoSpacing"/>
+        <w:jc w:val="center"/>
       </w:pPr>
       <w:r>
         <w:rPr>
           <w:noProof/>
         </w:rPr>
         <w:drawing>
-          <wp:inline distT="0" distB="0" distL="0" distR="0" wp14:anchorId="2B28BBD5" wp14:editId="133FBF79">
-            <wp:extent cx="5342981" cy="4678680"/>
-            <wp:effectExtent l="0" t="0" r="0" b="7620"/>
-            <wp:docPr id="6" name="Picture 6"/>
+          <wp:inline distT="0" distB="0" distL="0" distR="0" wp14:anchorId="7ABEA40F" wp14:editId="0A95C9F2">
+            <wp:extent cx="5140462" cy="5461000"/>
+            <wp:effectExtent l="0" t="0" r="3175" b="6350"/>
+            <wp:docPr id="4" name="Picture 4"/>
             <wp:cNvGraphicFramePr>
               <a:graphicFrameLocks xmlns:a="http://schemas.openxmlformats.org/drawingml/2006/main" noChangeAspect="1"/>
             </wp:cNvGraphicFramePr>
@@ -798,7 +860,7 @@
                     </pic:cNvPicPr>
                   </pic:nvPicPr>
                   <pic:blipFill>
-                    <a:blip r:embed="rId12" cstate="print">
+                    <a:blip r:embed="rId12">
                       <a:extLst>
                         <a:ext uri="{28A0092B-C50C-407E-A947-70E740481C1C}">
                           <a14:useLocalDpi xmlns:a14="http://schemas.microsoft.com/office/drawing/2010/main" val="0"/>
@@ -813,7 +875,7 @@
                   <pic:spPr bwMode="auto">
                     <a:xfrm>
                       <a:off x="0" y="0"/>
-                      <a:ext cx="5353288" cy="4687706"/>
+                      <a:ext cx="5145774" cy="5466643"/>
                     </a:xfrm>
                     <a:prstGeom prst="rect">
                       <a:avLst/>
@@ -838,23 +900,79 @@
     <w:p>
       <w:pPr>
         <w:pStyle w:val="NoSpacing"/>
+      </w:pPr>
+    </w:p>
+    <w:p>
+      <w:pPr>
+        <w:pStyle w:val="NoSpacing"/>
         <w:jc w:val="center"/>
         <w:rPr>
           <w:b/>
           <w:bCs/>
+          <w:i/>
+          <w:iCs/>
+          <w:sz w:val="40"/>
+          <w:szCs w:val="40"/>
           <w:u w:val="single"/>
         </w:rPr>
       </w:pPr>
       <w:r>
         <w:rPr>
+          <w:b/>
+          <w:bCs/>
+          <w:i/>
+          <w:iCs/>
+          <w:sz w:val="40"/>
+          <w:szCs w:val="40"/>
+          <w:u w:val="single"/>
+        </w:rPr>
+        <w:t>RED GHOST</w:t>
+      </w:r>
+    </w:p>
+    <w:p>
+      <w:pPr>
+        <w:pStyle w:val="NoSpacing"/>
+        <w:jc w:val="center"/>
+        <w:rPr>
+          <w:b/>
+          <w:bCs/>
+          <w:i/>
+          <w:iCs/>
+          <w:sz w:val="40"/>
+          <w:szCs w:val="40"/>
+          <w:u w:val="single"/>
+        </w:rPr>
+      </w:pPr>
+    </w:p>
+    <w:p>
+      <w:pPr>
+        <w:pStyle w:val="NoSpacing"/>
+        <w:jc w:val="center"/>
+        <w:rPr>
+          <w:b/>
+          <w:bCs/>
+          <w:i/>
+          <w:iCs/>
+          <w:sz w:val="40"/>
+          <w:szCs w:val="40"/>
+          <w:u w:val="single"/>
+        </w:rPr>
+      </w:pPr>
+    </w:p>
+    <w:p>
+      <w:pPr>
+        <w:pStyle w:val="NoSpacing"/>
+        <w:jc w:val="center"/>
+      </w:pPr>
+      <w:r>
+        <w:rPr>
           <w:noProof/>
         </w:rPr>
-        <w:lastRenderedPageBreak/>
         <w:drawing>
-          <wp:inline distT="0" distB="0" distL="0" distR="0" wp14:anchorId="3EAB434C" wp14:editId="1D5106A1">
-            <wp:extent cx="5341620" cy="5260202"/>
-            <wp:effectExtent l="0" t="0" r="0" b="3810"/>
-            <wp:docPr id="7" name="Picture 7"/>
+          <wp:inline distT="0" distB="0" distL="0" distR="0" wp14:anchorId="4558BCBC" wp14:editId="2B7D7A6A">
+            <wp:extent cx="4584700" cy="4318000"/>
+            <wp:effectExtent l="0" t="0" r="6350" b="6350"/>
+            <wp:docPr id="5" name="Picture 5"/>
             <wp:cNvGraphicFramePr>
               <a:graphicFrameLocks xmlns:a="http://schemas.openxmlformats.org/drawingml/2006/main" noChangeAspect="1"/>
             </wp:cNvGraphicFramePr>
@@ -883,7 +1001,7 @@
                   <pic:spPr bwMode="auto">
                     <a:xfrm>
                       <a:off x="0" y="0"/>
-                      <a:ext cx="5341620" cy="5260202"/>
+                      <a:ext cx="4584700" cy="4318000"/>
                     </a:xfrm>
                     <a:prstGeom prst="rect">
                       <a:avLst/>
@@ -908,6 +1026,22 @@
     <w:p>
       <w:pPr>
         <w:pStyle w:val="NoSpacing"/>
+        <w:jc w:val="center"/>
+        <w:rPr>
+          <w:b/>
+          <w:bCs/>
+          <w:u w:val="single"/>
+        </w:rPr>
+      </w:pPr>
+    </w:p>
+    <w:p>
+      <w:pPr>
+        <w:pStyle w:val="NoSpacing"/>
+      </w:pPr>
+    </w:p>
+    <w:p>
+      <w:pPr>
+        <w:pStyle w:val="NoSpacing"/>
       </w:pPr>
       <w:r>
         <w:t> </w:t>
@@ -1041,7 +1175,6 @@
           <w:szCs w:val="36"/>
           <w:u w:val="single"/>
         </w:rPr>
-        <w:lastRenderedPageBreak/>
         <w:t>Development</w:t>
       </w:r>
       <w:r>
@@ -7605,15 +7738,6 @@
 </file>
 
 <file path=customXml/item1.xml><?xml version="1.0" encoding="utf-8"?>
-<?mso-contentType ?>
-<FormTemplates xmlns="http://schemas.microsoft.com/sharepoint/v3/contenttype/forms">
-  <Display>DocumentLibraryForm</Display>
-  <Edit>DocumentLibraryForm</Edit>
-  <New>DocumentLibraryForm</New>
-</FormTemplates>
-</file>
-
-<file path=customXml/item2.xml><?xml version="1.0" encoding="utf-8"?>
 <ct:contentTypeSchema xmlns:ct="http://schemas.microsoft.com/office/2006/metadata/contentType" xmlns:ma="http://schemas.microsoft.com/office/2006/metadata/properties/metaAttributes" ct:_="" ma:_="" ma:contentTypeName="Document" ma:contentTypeID="0x01010016F4542A8E7DD640B3BC4F081D67BD17" ma:contentTypeVersion="12" ma:contentTypeDescription="Create a new document." ma:contentTypeScope="" ma:versionID="27c2dbada59f2179a6cad865b3b91926">
   <xsd:schema xmlns:xsd="http://www.w3.org/2001/XMLSchema" xmlns:xs="http://www.w3.org/2001/XMLSchema" xmlns:p="http://schemas.microsoft.com/office/2006/metadata/properties" xmlns:ns2="6ac566f0-206d-4bc5-bcec-ce830458d3f1" xmlns:ns3="4ba0a89f-8d28-45b8-8c8a-cf56563c9d8a" targetNamespace="http://schemas.microsoft.com/office/2006/metadata/properties" ma:root="true" ma:fieldsID="bbbd863d49b046c436f58500a7a6c075" ns2:_="" ns3:_="">
     <xsd:import namespace="6ac566f0-206d-4bc5-bcec-ce830458d3f1"/>
@@ -7810,25 +7934,26 @@
 </ct:contentTypeSchema>
 </file>
 
-<file path=customXml/item3.xml><?xml version="1.0" encoding="utf-8"?>
-<b:Sources xmlns:b="http://schemas.openxmlformats.org/officeDocument/2006/bibliography" xmlns="http://schemas.openxmlformats.org/officeDocument/2006/bibliography" SelectedStyle="\APASixthEditionOfficeOnline.xsl" StyleName="APA" Version="6"/>
+<file path=customXml/item2.xml><?xml version="1.0" encoding="utf-8"?>
+<?mso-contentType ?>
+<FormTemplates xmlns="http://schemas.microsoft.com/sharepoint/v3/contenttype/forms">
+  <Display>DocumentLibraryForm</Display>
+  <Edit>DocumentLibraryForm</Edit>
+  <New>DocumentLibraryForm</New>
+</FormTemplates>
 </file>
 
-<file path=customXml/item4.xml><?xml version="1.0" encoding="utf-8"?>
+<file path=customXml/item3.xml><?xml version="1.0" encoding="utf-8"?>
 <p:properties xmlns:p="http://schemas.microsoft.com/office/2006/metadata/properties" xmlns:xsi="http://www.w3.org/2001/XMLSchema-instance" xmlns:pc="http://schemas.microsoft.com/office/infopath/2007/PartnerControls">
   <documentManagement/>
 </p:properties>
 </file>
 
-<file path=customXml/itemProps1.xml><?xml version="1.0" encoding="utf-8"?>
-<ds:datastoreItem xmlns:ds="http://schemas.openxmlformats.org/officeDocument/2006/customXml" ds:itemID="{AF690011-DE0B-4F69-ABFB-690552A9337D}">
-  <ds:schemaRefs>
-    <ds:schemaRef ds:uri="http://schemas.microsoft.com/sharepoint/v3/contenttype/forms"/>
-  </ds:schemaRefs>
-</ds:datastoreItem>
+<file path=customXml/item4.xml><?xml version="1.0" encoding="utf-8"?>
+<b:Sources xmlns:b="http://schemas.openxmlformats.org/officeDocument/2006/bibliography" xmlns="http://schemas.openxmlformats.org/officeDocument/2006/bibliography" SelectedStyle="\APASixthEditionOfficeOnline.xsl" StyleName="APA" Version="6"/>
 </file>
 
-<file path=customXml/itemProps2.xml><?xml version="1.0" encoding="utf-8"?>
+<file path=customXml/itemProps1.xml><?xml version="1.0" encoding="utf-8"?>
 <ds:datastoreItem xmlns:ds="http://schemas.openxmlformats.org/officeDocument/2006/customXml" ds:itemID="{7A4D9BC2-F823-4E9F-B193-E87001CD10B4}">
   <ds:schemaRefs>
     <ds:schemaRef ds:uri="http://schemas.microsoft.com/office/2006/metadata/contentType"/>
@@ -7847,19 +7972,27 @@
 </ds:datastoreItem>
 </file>
 
-<file path=customXml/itemProps3.xml><?xml version="1.0" encoding="utf-8"?>
-<ds:datastoreItem xmlns:ds="http://schemas.openxmlformats.org/officeDocument/2006/customXml" ds:itemID="{6449EF20-5ACA-42C4-833A-254DCA75F7CF}">
+<file path=customXml/itemProps2.xml><?xml version="1.0" encoding="utf-8"?>
+<ds:datastoreItem xmlns:ds="http://schemas.openxmlformats.org/officeDocument/2006/customXml" ds:itemID="{AF690011-DE0B-4F69-ABFB-690552A9337D}">
   <ds:schemaRefs>
-    <ds:schemaRef ds:uri="http://schemas.openxmlformats.org/officeDocument/2006/bibliography"/>
+    <ds:schemaRef ds:uri="http://schemas.microsoft.com/sharepoint/v3/contenttype/forms"/>
   </ds:schemaRefs>
 </ds:datastoreItem>
 </file>
 
-<file path=customXml/itemProps4.xml><?xml version="1.0" encoding="utf-8"?>
+<file path=customXml/itemProps3.xml><?xml version="1.0" encoding="utf-8"?>
 <ds:datastoreItem xmlns:ds="http://schemas.openxmlformats.org/officeDocument/2006/customXml" ds:itemID="{35A48CE1-F8EF-4B81-B6B6-5BD9516503DE}">
   <ds:schemaRefs>
     <ds:schemaRef ds:uri="http://schemas.microsoft.com/office/2006/metadata/properties"/>
     <ds:schemaRef ds:uri="http://schemas.microsoft.com/office/infopath/2007/PartnerControls"/>
   </ds:schemaRefs>
 </ds:datastoreItem>
+</file>
+
+<file path=customXml/itemProps4.xml><?xml version="1.0" encoding="utf-8"?>
+<ds:datastoreItem xmlns:ds="http://schemas.openxmlformats.org/officeDocument/2006/customXml" ds:itemID="{6449EF20-5ACA-42C4-833A-254DCA75F7CF}">
+  <ds:schemaRefs>
+    <ds:schemaRef ds:uri="http://schemas.openxmlformats.org/officeDocument/2006/bibliography"/>
+  </ds:schemaRefs>
+</ds:datastoreItem>
 </file>
</xml_diff>

<commit_message>
added sprites to game aswell as wrote tech design doc
</commit_message>
<xml_diff>
--- a/Tech Design Doc.docx
+++ b/Tech Design Doc.docx
@@ -103,7 +103,16 @@
         <w:t>Players objective is to eat as many of the yellow dots as possible</w:t>
       </w:r>
       <w:r>
-        <w:t xml:space="preserve"> increasing score,</w:t>
+        <w:t xml:space="preserve"> to</w:t>
+      </w:r>
+      <w:r>
+        <w:t xml:space="preserve"> increas</w:t>
+      </w:r>
+      <w:r>
+        <w:t>e their</w:t>
+      </w:r>
+      <w:r>
+        <w:t xml:space="preserve"> score,</w:t>
       </w:r>
       <w:r>
         <w:t xml:space="preserve"> whilst avoiding ghosts along the way who are trying to hunt the player down in various ways.</w:t>
@@ -147,7 +156,13 @@
         </w:numPr>
       </w:pPr>
       <w:r>
-        <w:t>challenging AI that changes behaviour throughout the game based of AI environment.</w:t>
+        <w:t>challenging AI that changes behaviour throughout the game based of</w:t>
+      </w:r>
+      <w:r>
+        <w:t>f</w:t>
+      </w:r>
+      <w:r>
+        <w:t xml:space="preserve"> AI environment.</w:t>
       </w:r>
     </w:p>
     <w:p>
@@ -161,23 +176,20 @@
         <w:pStyle w:val="NoSpacing"/>
         <w:ind w:left="720"/>
       </w:pPr>
+    </w:p>
+    <w:p>
+      <w:pPr>
+        <w:pStyle w:val="NoSpacing"/>
+      </w:pPr>
       <w:r>
         <w:rPr>
           <w:noProof/>
         </w:rPr>
         <w:drawing>
-          <wp:anchor distT="0" distB="0" distL="114300" distR="114300" simplePos="0" relativeHeight="251657728" behindDoc="0" locked="0" layoutInCell="1" allowOverlap="1" wp14:anchorId="04E0FBAC" wp14:editId="74BE5361">
-            <wp:simplePos x="0" y="0"/>
-            <wp:positionH relativeFrom="column">
-              <wp:posOffset>-1905</wp:posOffset>
-            </wp:positionH>
-            <wp:positionV relativeFrom="paragraph">
-              <wp:posOffset>269240</wp:posOffset>
-            </wp:positionV>
-            <wp:extent cx="6531610" cy="3581400"/>
-            <wp:effectExtent l="0" t="0" r="2540" b="0"/>
-            <wp:wrapTopAndBottom/>
-            <wp:docPr id="8" name="Picture 8"/>
+          <wp:inline distT="0" distB="0" distL="0" distR="0" wp14:anchorId="4D504ABF" wp14:editId="6E1C7F82">
+            <wp:extent cx="5942490" cy="3225800"/>
+            <wp:effectExtent l="0" t="0" r="1270" b="0"/>
+            <wp:docPr id="3" name="Picture 3"/>
             <wp:cNvGraphicFramePr>
               <a:graphicFrameLocks xmlns:a="http://schemas.openxmlformats.org/drawingml/2006/main" noChangeAspect="1"/>
             </wp:cNvGraphicFramePr>
@@ -185,58 +197,47 @@
               <a:graphicData uri="http://schemas.openxmlformats.org/drawingml/2006/picture">
                 <pic:pic xmlns:pic="http://schemas.openxmlformats.org/drawingml/2006/picture">
                   <pic:nvPicPr>
-                    <pic:cNvPr id="0" name="Picture 4"/>
-                    <pic:cNvPicPr>
-                      <a:picLocks noChangeAspect="1" noChangeArrowheads="1"/>
-                    </pic:cNvPicPr>
+                    <pic:cNvPr id="1" name=""/>
+                    <pic:cNvPicPr/>
                   </pic:nvPicPr>
                   <pic:blipFill>
-                    <a:blip r:embed="rId11" cstate="print">
-                      <a:extLst>
-                        <a:ext uri="{28A0092B-C50C-407E-A947-70E740481C1C}">
-                          <a14:useLocalDpi xmlns:a14="http://schemas.microsoft.com/office/drawing/2010/main" val="0"/>
-                        </a:ext>
-                      </a:extLst>
-                    </a:blip>
-                    <a:srcRect/>
+                    <a:blip r:embed="rId11"/>
                     <a:stretch>
                       <a:fillRect/>
                     </a:stretch>
                   </pic:blipFill>
-                  <pic:spPr bwMode="auto">
+                  <pic:spPr>
                     <a:xfrm>
                       <a:off x="0" y="0"/>
-                      <a:ext cx="6531610" cy="3581400"/>
+                      <a:ext cx="5946485" cy="3227969"/>
                     </a:xfrm>
                     <a:prstGeom prst="rect">
                       <a:avLst/>
                     </a:prstGeom>
-                    <a:noFill/>
-                    <a:ln>
-                      <a:noFill/>
-                    </a:ln>
                   </pic:spPr>
                 </pic:pic>
               </a:graphicData>
             </a:graphic>
-            <wp14:sizeRelH relativeFrom="page">
-              <wp14:pctWidth>0</wp14:pctWidth>
-            </wp14:sizeRelH>
-            <wp14:sizeRelV relativeFrom="page">
-              <wp14:pctHeight>0</wp14:pctHeight>
-            </wp14:sizeRelV>
-          </wp:anchor>
+          </wp:inline>
         </w:drawing>
       </w:r>
     </w:p>
     <w:p>
       <w:pPr>
         <w:pStyle w:val="NoSpacing"/>
-      </w:pPr>
-    </w:p>
-    <w:p>
-      <w:pPr>
-        <w:pStyle w:val="NoSpacing"/>
+        <w:jc w:val="center"/>
+      </w:pPr>
+    </w:p>
+    <w:p>
+      <w:pPr>
+        <w:pStyle w:val="NoSpacing"/>
+        <w:jc w:val="center"/>
+      </w:pPr>
+    </w:p>
+    <w:p>
+      <w:pPr>
+        <w:pStyle w:val="NoSpacing"/>
+        <w:jc w:val="center"/>
       </w:pPr>
     </w:p>
     <w:p>
@@ -250,7 +251,10 @@
           <w:u w:val="single"/>
         </w:rPr>
       </w:pPr>
-      <w:r>
+    </w:p>
+    <w:p>
+      <w:pPr>
+        <w:pStyle w:val="IntenseQuote"/>
         <w:rPr>
           <w:b/>
           <w:bCs/>
@@ -258,7 +262,15 @@
           <w:szCs w:val="36"/>
           <w:u w:val="single"/>
         </w:rPr>
-        <w:lastRenderedPageBreak/>
+      </w:pPr>
+      <w:r>
+        <w:rPr>
+          <w:b/>
+          <w:bCs/>
+          <w:sz w:val="36"/>
+          <w:szCs w:val="36"/>
+          <w:u w:val="single"/>
+        </w:rPr>
         <w:t>Game Objects and Logic</w:t>
       </w:r>
     </w:p>
@@ -396,7 +408,7 @@
           <w:color w:val="111111"/>
           <w:shd w:val="clear" w:color="auto" w:fill="FFFFFF"/>
         </w:rPr>
-        <w:t>Dijkstra's</w:t>
+        <w:t>Astar</w:t>
       </w:r>
       <w:r>
         <w:rPr>
@@ -419,10 +431,7 @@
         </w:numPr>
       </w:pPr>
       <w:r>
-        <w:t>Flee behaviour when player is in range and powered up</w:t>
-      </w:r>
-      <w:r>
-        <w:t>.</w:t>
+        <w:t>Flee Astar behaviour away from the player trying to get into his safe spot avoiding the player on its way.</w:t>
       </w:r>
     </w:p>
     <w:p>
@@ -470,10 +479,7 @@
         </w:numPr>
       </w:pPr>
       <w:r>
-        <w:t>Flee behaviour when player is in range and powered up</w:t>
-      </w:r>
-      <w:r>
-        <w:t>.</w:t>
+        <w:t>Flee Astar behaviour away from the player trying to get into his safe spot avoiding the player on its way.</w:t>
       </w:r>
     </w:p>
     <w:p>
@@ -485,7 +491,25 @@
         </w:numPr>
       </w:pPr>
       <w:r>
-        <w:t>Seek behaviour when player in in range and not powered up</w:t>
+        <w:t>Seek</w:t>
+      </w:r>
+      <w:r>
+        <w:t xml:space="preserve"> Astar</w:t>
+      </w:r>
+      <w:r>
+        <w:t xml:space="preserve"> behaviour</w:t>
+      </w:r>
+      <w:r>
+        <w:t xml:space="preserve"> towards player </w:t>
+      </w:r>
+      <w:r>
+        <w:t xml:space="preserve">when player </w:t>
+      </w:r>
+      <w:r>
+        <w:t>is</w:t>
+      </w:r>
+      <w:r>
+        <w:t xml:space="preserve"> in range and not powered up</w:t>
       </w:r>
       <w:r>
         <w:t>.</w:t>
@@ -539,19 +563,22 @@
         </w:rPr>
       </w:pPr>
       <w:r>
-        <w:t>F</w:t>
-      </w:r>
-      <w:r>
-        <w:t>ruit to power up player</w:t>
-      </w:r>
-      <w:r>
-        <w:t>,</w:t>
-      </w:r>
-      <w:r>
-        <w:t xml:space="preserve"> </w:t>
-      </w:r>
-      <w:r>
-        <w:t>once powered up changes the behaviour of all nearby ghosts to a flee behaviour. Player has the option to chase the ghosts instead for limited time gaining bonus score</w:t>
+        <w:t>The V can gives a</w:t>
+      </w:r>
+      <w:r>
+        <w:t xml:space="preserve"> power up </w:t>
+      </w:r>
+      <w:r>
+        <w:t xml:space="preserve">to the </w:t>
+      </w:r>
+      <w:r>
+        <w:t>player</w:t>
+      </w:r>
+      <w:r>
+        <w:t xml:space="preserve"> which</w:t>
+      </w:r>
+      <w:r>
+        <w:t xml:space="preserve"> changes the behaviour of all nearby ghosts to a flee behaviour. Player has the option to chase the ghosts instead for limited time gaining bonus score</w:t>
       </w:r>
       <w:r>
         <w:t>.</w:t>
@@ -605,23 +632,14 @@
         <w:t>cannot</w:t>
       </w:r>
       <w:r>
-        <w:t xml:space="preserve"> get pass.</w:t>
-      </w:r>
-    </w:p>
-    <w:p>
-      <w:pPr>
-        <w:pStyle w:val="NoSpacing"/>
-      </w:pPr>
-    </w:p>
-    <w:p>
-      <w:pPr>
-        <w:pStyle w:val="NoSpacing"/>
-      </w:pPr>
-    </w:p>
-    <w:p>
-      <w:pPr>
-        <w:pStyle w:val="NoSpacing"/>
-      </w:pPr>
+        <w:t xml:space="preserve"> get pas</w:t>
+      </w:r>
+      <w:r>
+        <w:t>t</w:t>
+      </w:r>
+      <w:r>
+        <w:t>.</w:t>
+      </w:r>
     </w:p>
     <w:p>
       <w:pPr>
@@ -832,21 +850,15 @@
           <w:u w:val="single"/>
         </w:rPr>
       </w:pPr>
-    </w:p>
-    <w:p>
-      <w:pPr>
-        <w:pStyle w:val="NoSpacing"/>
-        <w:jc w:val="center"/>
-      </w:pPr>
       <w:r>
         <w:rPr>
           <w:noProof/>
         </w:rPr>
         <w:drawing>
-          <wp:inline distT="0" distB="0" distL="0" distR="0" wp14:anchorId="7ABEA40F" wp14:editId="0A95C9F2">
-            <wp:extent cx="5140462" cy="5461000"/>
-            <wp:effectExtent l="0" t="0" r="3175" b="6350"/>
-            <wp:docPr id="4" name="Picture 4"/>
+          <wp:inline distT="0" distB="0" distL="0" distR="0" wp14:anchorId="25A5E017" wp14:editId="7DCBB062">
+            <wp:extent cx="5942965" cy="4207510"/>
+            <wp:effectExtent l="0" t="0" r="635" b="2540"/>
+            <wp:docPr id="6" name="Picture 6"/>
             <wp:cNvGraphicFramePr>
               <a:graphicFrameLocks xmlns:a="http://schemas.openxmlformats.org/drawingml/2006/main" noChangeAspect="1"/>
             </wp:cNvGraphicFramePr>
@@ -854,36 +866,23 @@
               <a:graphicData uri="http://schemas.openxmlformats.org/drawingml/2006/picture">
                 <pic:pic xmlns:pic="http://schemas.openxmlformats.org/drawingml/2006/picture">
                   <pic:nvPicPr>
-                    <pic:cNvPr id="0" name="Picture 2"/>
-                    <pic:cNvPicPr>
-                      <a:picLocks noChangeAspect="1" noChangeArrowheads="1"/>
-                    </pic:cNvPicPr>
+                    <pic:cNvPr id="1" name=""/>
+                    <pic:cNvPicPr/>
                   </pic:nvPicPr>
                   <pic:blipFill>
-                    <a:blip r:embed="rId12">
-                      <a:extLst>
-                        <a:ext uri="{28A0092B-C50C-407E-A947-70E740481C1C}">
-                          <a14:useLocalDpi xmlns:a14="http://schemas.microsoft.com/office/drawing/2010/main" val="0"/>
-                        </a:ext>
-                      </a:extLst>
-                    </a:blip>
-                    <a:srcRect/>
+                    <a:blip r:embed="rId12"/>
                     <a:stretch>
                       <a:fillRect/>
                     </a:stretch>
                   </pic:blipFill>
-                  <pic:spPr bwMode="auto">
+                  <pic:spPr>
                     <a:xfrm>
                       <a:off x="0" y="0"/>
-                      <a:ext cx="5145774" cy="5466643"/>
+                      <a:ext cx="5942965" cy="4207510"/>
                     </a:xfrm>
                     <a:prstGeom prst="rect">
                       <a:avLst/>
                     </a:prstGeom>
-                    <a:noFill/>
-                    <a:ln>
-                      <a:noFill/>
-                    </a:ln>
                   </pic:spPr>
                 </pic:pic>
               </a:graphicData>
@@ -895,6 +894,27 @@
     <w:p>
       <w:pPr>
         <w:pStyle w:val="NoSpacing"/>
+        <w:jc w:val="center"/>
+      </w:pPr>
+    </w:p>
+    <w:p>
+      <w:pPr>
+        <w:pStyle w:val="NoSpacing"/>
+      </w:pPr>
+    </w:p>
+    <w:p>
+      <w:pPr>
+        <w:pStyle w:val="NoSpacing"/>
+      </w:pPr>
+    </w:p>
+    <w:p>
+      <w:pPr>
+        <w:pStyle w:val="NoSpacing"/>
+      </w:pPr>
+    </w:p>
+    <w:p>
+      <w:pPr>
+        <w:pStyle w:val="NoSpacing"/>
       </w:pPr>
     </w:p>
     <w:p>
@@ -926,6 +946,7 @@
           <w:szCs w:val="40"/>
           <w:u w:val="single"/>
         </w:rPr>
+        <w:lastRenderedPageBreak/>
         <w:t>RED GHOST</w:t>
       </w:r>
     </w:p>
@@ -969,10 +990,10 @@
           <w:noProof/>
         </w:rPr>
         <w:drawing>
-          <wp:inline distT="0" distB="0" distL="0" distR="0" wp14:anchorId="4558BCBC" wp14:editId="2B7D7A6A">
-            <wp:extent cx="4584700" cy="4318000"/>
-            <wp:effectExtent l="0" t="0" r="6350" b="6350"/>
-            <wp:docPr id="5" name="Picture 5"/>
+          <wp:inline distT="0" distB="0" distL="0" distR="0" wp14:anchorId="2A437405" wp14:editId="42EE8894">
+            <wp:extent cx="5942965" cy="4493260"/>
+            <wp:effectExtent l="0" t="0" r="635" b="2540"/>
+            <wp:docPr id="7" name="Picture 7"/>
             <wp:cNvGraphicFramePr>
               <a:graphicFrameLocks xmlns:a="http://schemas.openxmlformats.org/drawingml/2006/main" noChangeAspect="1"/>
             </wp:cNvGraphicFramePr>
@@ -980,36 +1001,23 @@
               <a:graphicData uri="http://schemas.openxmlformats.org/drawingml/2006/picture">
                 <pic:pic xmlns:pic="http://schemas.openxmlformats.org/drawingml/2006/picture">
                   <pic:nvPicPr>
-                    <pic:cNvPr id="0" name="Picture 3"/>
-                    <pic:cNvPicPr>
-                      <a:picLocks noChangeAspect="1" noChangeArrowheads="1"/>
-                    </pic:cNvPicPr>
+                    <pic:cNvPr id="1" name=""/>
+                    <pic:cNvPicPr/>
                   </pic:nvPicPr>
                   <pic:blipFill>
-                    <a:blip r:embed="rId13">
-                      <a:extLst>
-                        <a:ext uri="{28A0092B-C50C-407E-A947-70E740481C1C}">
-                          <a14:useLocalDpi xmlns:a14="http://schemas.microsoft.com/office/drawing/2010/main" val="0"/>
-                        </a:ext>
-                      </a:extLst>
-                    </a:blip>
-                    <a:srcRect/>
+                    <a:blip r:embed="rId13"/>
                     <a:stretch>
                       <a:fillRect/>
                     </a:stretch>
                   </pic:blipFill>
-                  <pic:spPr bwMode="auto">
+                  <pic:spPr>
                     <a:xfrm>
                       <a:off x="0" y="0"/>
-                      <a:ext cx="4584700" cy="4318000"/>
+                      <a:ext cx="5942965" cy="4493260"/>
                     </a:xfrm>
                     <a:prstGeom prst="rect">
                       <a:avLst/>
                     </a:prstGeom>
-                    <a:noFill/>
-                    <a:ln>
-                      <a:noFill/>
-                    </a:ln>
                   </pic:spPr>
                 </pic:pic>
               </a:graphicData>
@@ -1139,24 +1147,6 @@
     </w:p>
     <w:p>
       <w:pPr>
-        <w:pStyle w:val="NoSpacing"/>
-        <w:rPr>
-          <w:b/>
-          <w:bCs/>
-        </w:rPr>
-      </w:pPr>
-    </w:p>
-    <w:p>
-      <w:pPr>
-        <w:pStyle w:val="NoSpacing"/>
-        <w:rPr>
-          <w:b/>
-          <w:bCs/>
-        </w:rPr>
-      </w:pPr>
-    </w:p>
-    <w:p>
-      <w:pPr>
         <w:pStyle w:val="IntenseQuote"/>
         <w:ind w:left="0"/>
         <w:rPr>
@@ -1175,6 +1165,7 @@
           <w:szCs w:val="36"/>
           <w:u w:val="single"/>
         </w:rPr>
+        <w:lastRenderedPageBreak/>
         <w:t>Development</w:t>
       </w:r>
       <w:r>
@@ -1205,7 +1196,6 @@
           <w:bCs/>
           <w:sz w:val="28"/>
           <w:szCs w:val="28"/>
-          <w:highlight w:val="yellow"/>
         </w:rPr>
         <w:t>-</w:t>
       </w:r>
@@ -1215,7 +1205,6 @@
           <w:bCs/>
           <w:sz w:val="28"/>
           <w:szCs w:val="28"/>
-          <w:highlight w:val="yellow"/>
         </w:rPr>
         <w:t>Asset List</w:t>
       </w:r>
@@ -1227,16 +1216,27 @@
           <w:ilvl w:val="0"/>
           <w:numId w:val="32"/>
         </w:numPr>
-        <w:rPr>
-          <w:highlight w:val="yellow"/>
-        </w:rPr>
-      </w:pPr>
-      <w:r>
-        <w:rPr>
-          <w:highlight w:val="yellow"/>
-        </w:rPr>
-        <w:t>Insert assets here</w:t>
-      </w:r>
+      </w:pPr>
+      <w:r>
+        <w:t xml:space="preserve">Pacman </w:t>
+      </w:r>
+      <w:r>
+        <w:t>art</w:t>
+      </w:r>
+    </w:p>
+    <w:p>
+      <w:pPr>
+        <w:pStyle w:val="NoSpacing"/>
+        <w:ind w:firstLine="720"/>
+      </w:pPr>
+      <w:hyperlink r:id="rId14" w:history="1">
+        <w:r>
+          <w:rPr>
+            <w:rStyle w:val="Hyperlink"/>
+          </w:rPr>
+          <w:t>http://pixelartmaker.com/art/c5571d953a81efc</w:t>
+        </w:r>
+      </w:hyperlink>
     </w:p>
     <w:p>
       <w:pPr>
@@ -1246,12 +1246,49 @@
           <w:numId w:val="32"/>
         </w:numPr>
       </w:pPr>
-    </w:p>
-    <w:p>
-      <w:pPr>
-        <w:pStyle w:val="NoSpacing"/>
-        <w:ind w:firstLine="720"/>
-      </w:pPr>
+      <w:r>
+        <w:t>Wall art</w:t>
+      </w:r>
+    </w:p>
+    <w:p>
+      <w:pPr>
+        <w:pStyle w:val="NoSpacing"/>
+        <w:ind w:left="720"/>
+      </w:pPr>
+      <w:hyperlink r:id="rId15" w:history="1">
+        <w:r>
+          <w:rPr>
+            <w:rStyle w:val="Hyperlink"/>
+          </w:rPr>
+          <w:t>https://www.vectorstock.com/royalty-free-vector/lowing-electric-square-neon-lamp-vector-8378805</w:t>
+        </w:r>
+      </w:hyperlink>
+    </w:p>
+    <w:p>
+      <w:pPr>
+        <w:pStyle w:val="NoSpacing"/>
+        <w:numPr>
+          <w:ilvl w:val="0"/>
+          <w:numId w:val="32"/>
+        </w:numPr>
+      </w:pPr>
+      <w:r>
+        <w:t>V can art</w:t>
+      </w:r>
+    </w:p>
+    <w:p>
+      <w:pPr>
+        <w:pStyle w:val="NoSpacing"/>
+        <w:ind w:left="720"/>
+      </w:pPr>
+      <w:hyperlink r:id="rId16" w:history="1">
+        <w:r>
+          <w:rPr>
+            <w:rStyle w:val="Hyperlink"/>
+          </w:rPr>
+          <w:t>https://shortysliquor.com.au/v-energy-drink-24-x-250ml-can</w:t>
+        </w:r>
+      </w:hyperlink>
     </w:p>
     <w:p>
       <w:pPr>
@@ -1475,14 +1512,17 @@
         <w:tblLook w:val="04A0" w:firstRow="1" w:lastRow="0" w:firstColumn="1" w:lastColumn="0" w:noHBand="0" w:noVBand="1"/>
       </w:tblPr>
       <w:tblGrid>
-        <w:gridCol w:w="3191"/>
-        <w:gridCol w:w="3192"/>
-        <w:gridCol w:w="3192"/>
+        <w:gridCol w:w="3161"/>
+        <w:gridCol w:w="3162"/>
+        <w:gridCol w:w="3162"/>
       </w:tblGrid>
       <w:tr>
+        <w:trPr>
+          <w:trHeight w:val="252"/>
+        </w:trPr>
         <w:tc>
           <w:tcPr>
-            <w:tcW w:w="3191" w:type="dxa"/>
+            <w:tcW w:w="3161" w:type="dxa"/>
           </w:tcPr>
           <w:p>
             <w:pPr>
@@ -1503,7 +1543,7 @@
         </w:tc>
         <w:tc>
           <w:tcPr>
-            <w:tcW w:w="3192" w:type="dxa"/>
+            <w:tcW w:w="3162" w:type="dxa"/>
           </w:tcPr>
           <w:p>
             <w:pPr>
@@ -1524,7 +1564,7 @@
         </w:tc>
         <w:tc>
           <w:tcPr>
-            <w:tcW w:w="3192" w:type="dxa"/>
+            <w:tcW w:w="3162" w:type="dxa"/>
           </w:tcPr>
           <w:p>
             <w:pPr>
@@ -1545,9 +1585,12 @@
         </w:tc>
       </w:tr>
       <w:tr>
+        <w:trPr>
+          <w:trHeight w:val="252"/>
+        </w:trPr>
         <w:tc>
           <w:tcPr>
-            <w:tcW w:w="3191" w:type="dxa"/>
+            <w:tcW w:w="3161" w:type="dxa"/>
           </w:tcPr>
           <w:p>
             <w:pPr>
@@ -1560,7 +1603,7 @@
         </w:tc>
         <w:tc>
           <w:tcPr>
-            <w:tcW w:w="3192" w:type="dxa"/>
+            <w:tcW w:w="3162" w:type="dxa"/>
           </w:tcPr>
           <w:p>
             <w:pPr>
@@ -1573,7 +1616,7 @@
         </w:tc>
         <w:tc>
           <w:tcPr>
-            <w:tcW w:w="3192" w:type="dxa"/>
+            <w:tcW w:w="3162" w:type="dxa"/>
           </w:tcPr>
           <w:p>
             <w:pPr>
@@ -1585,134 +1628,6 @@
           </w:p>
         </w:tc>
       </w:tr>
-      <w:tr>
-        <w:tc>
-          <w:tcPr>
-            <w:tcW w:w="3191" w:type="dxa"/>
-          </w:tcPr>
-          <w:p>
-            <w:pPr>
-              <w:pStyle w:val="NoSpacing"/>
-            </w:pPr>
-          </w:p>
-        </w:tc>
-        <w:tc>
-          <w:tcPr>
-            <w:tcW w:w="3192" w:type="dxa"/>
-          </w:tcPr>
-          <w:p>
-            <w:pPr>
-              <w:pStyle w:val="NoSpacing"/>
-            </w:pPr>
-          </w:p>
-        </w:tc>
-        <w:tc>
-          <w:tcPr>
-            <w:tcW w:w="3192" w:type="dxa"/>
-          </w:tcPr>
-          <w:p>
-            <w:pPr>
-              <w:pStyle w:val="NoSpacing"/>
-            </w:pPr>
-          </w:p>
-        </w:tc>
-      </w:tr>
-      <w:tr>
-        <w:tc>
-          <w:tcPr>
-            <w:tcW w:w="3191" w:type="dxa"/>
-          </w:tcPr>
-          <w:p>
-            <w:pPr>
-              <w:pStyle w:val="NoSpacing"/>
-            </w:pPr>
-          </w:p>
-        </w:tc>
-        <w:tc>
-          <w:tcPr>
-            <w:tcW w:w="3192" w:type="dxa"/>
-          </w:tcPr>
-          <w:p>
-            <w:pPr>
-              <w:pStyle w:val="NoSpacing"/>
-            </w:pPr>
-          </w:p>
-        </w:tc>
-        <w:tc>
-          <w:tcPr>
-            <w:tcW w:w="3192" w:type="dxa"/>
-          </w:tcPr>
-          <w:p>
-            <w:pPr>
-              <w:pStyle w:val="NoSpacing"/>
-            </w:pPr>
-          </w:p>
-        </w:tc>
-      </w:tr>
-      <w:tr>
-        <w:tc>
-          <w:tcPr>
-            <w:tcW w:w="3191" w:type="dxa"/>
-          </w:tcPr>
-          <w:p>
-            <w:pPr>
-              <w:pStyle w:val="NoSpacing"/>
-            </w:pPr>
-          </w:p>
-        </w:tc>
-        <w:tc>
-          <w:tcPr>
-            <w:tcW w:w="3192" w:type="dxa"/>
-          </w:tcPr>
-          <w:p>
-            <w:pPr>
-              <w:pStyle w:val="NoSpacing"/>
-            </w:pPr>
-          </w:p>
-        </w:tc>
-        <w:tc>
-          <w:tcPr>
-            <w:tcW w:w="3192" w:type="dxa"/>
-          </w:tcPr>
-          <w:p>
-            <w:pPr>
-              <w:pStyle w:val="NoSpacing"/>
-            </w:pPr>
-          </w:p>
-        </w:tc>
-      </w:tr>
-      <w:tr>
-        <w:tc>
-          <w:tcPr>
-            <w:tcW w:w="3191" w:type="dxa"/>
-          </w:tcPr>
-          <w:p>
-            <w:pPr>
-              <w:pStyle w:val="NoSpacing"/>
-            </w:pPr>
-          </w:p>
-        </w:tc>
-        <w:tc>
-          <w:tcPr>
-            <w:tcW w:w="3192" w:type="dxa"/>
-          </w:tcPr>
-          <w:p>
-            <w:pPr>
-              <w:pStyle w:val="NoSpacing"/>
-            </w:pPr>
-          </w:p>
-        </w:tc>
-        <w:tc>
-          <w:tcPr>
-            <w:tcW w:w="3192" w:type="dxa"/>
-          </w:tcPr>
-          <w:p>
-            <w:pPr>
-              <w:pStyle w:val="NoSpacing"/>
-            </w:pPr>
-          </w:p>
-        </w:tc>
-      </w:tr>
     </w:tbl>
     <w:p>
       <w:pPr>
@@ -1725,123 +1640,21 @@
         <w:rPr>
           <w:b/>
           <w:bCs/>
-          <w:highlight w:val="yellow"/>
-        </w:rPr>
-      </w:pPr>
-      <w:r>
-        <w:rPr>
-          <w:b/>
-          <w:bCs/>
-          <w:highlight w:val="yellow"/>
+        </w:rPr>
+      </w:pPr>
+      <w:r>
+        <w:rPr>
+          <w:b/>
+          <w:bCs/>
         </w:rPr>
         <w:t>Code suitability</w:t>
       </w:r>
-    </w:p>
-    <w:p>
-      <w:pPr>
-        <w:pStyle w:val="NoSpacing"/>
-        <w:rPr>
-          <w:b/>
-          <w:bCs/>
-          <w:highlight w:val="yellow"/>
-        </w:rPr>
-      </w:pPr>
-      <w:r>
-        <w:rPr>
-          <w:b/>
-          <w:bCs/>
-          <w:highlight w:val="yellow"/>
-        </w:rPr>
-        <w:t>What hacks did you use to implement the solution, and what approaches could have been used to make it less “hacky”</w:t>
-      </w:r>
-    </w:p>
-    <w:p>
-      <w:pPr>
-        <w:pStyle w:val="NoSpacing"/>
-        <w:rPr>
-          <w:b/>
-          <w:bCs/>
-          <w:highlight w:val="yellow"/>
-        </w:rPr>
-      </w:pPr>
-    </w:p>
-    <w:p>
-      <w:pPr>
-        <w:pStyle w:val="NoSpacing"/>
-        <w:rPr>
-          <w:b/>
-          <w:bCs/>
-          <w:highlight w:val="yellow"/>
-        </w:rPr>
-      </w:pPr>
-      <w:r>
-        <w:rPr>
-          <w:b/>
-          <w:bCs/>
-          <w:highlight w:val="yellow"/>
-        </w:rPr>
-        <w:t>Technical impact</w:t>
-      </w:r>
-    </w:p>
-    <w:p>
-      <w:pPr>
-        <w:pStyle w:val="NoSpacing"/>
-        <w:rPr>
-          <w:b/>
-          <w:bCs/>
-          <w:highlight w:val="yellow"/>
-        </w:rPr>
-      </w:pPr>
-      <w:r>
-        <w:rPr>
-          <w:b/>
-          <w:bCs/>
-          <w:highlight w:val="yellow"/>
-        </w:rPr>
-        <w:t xml:space="preserve"> - was the searching of visited / nodes on stack optimal, O(N) o(N^2) etc… could it have been </w:t>
-      </w:r>
-      <w:proofErr w:type="gramStart"/>
-      <w:r>
-        <w:rPr>
-          <w:b/>
-          <w:bCs/>
-          <w:highlight w:val="yellow"/>
-        </w:rPr>
-        <w:t>improved..</w:t>
-      </w:r>
-      <w:proofErr w:type="gramEnd"/>
-    </w:p>
-    <w:p>
-      <w:pPr>
-        <w:pStyle w:val="NoSpacing"/>
-        <w:ind w:firstLine="720"/>
-        <w:rPr>
-          <w:b/>
-          <w:bCs/>
-          <w:sz w:val="28"/>
-          <w:szCs w:val="28"/>
-          <w:u w:val="single"/>
-        </w:rPr>
-      </w:pPr>
-      <w:r>
-        <w:rPr>
-          <w:b/>
-          <w:bCs/>
-          <w:sz w:val="28"/>
-          <w:szCs w:val="28"/>
-          <w:u w:val="single"/>
-        </w:rPr>
-        <w:t>-</w:t>
-      </w:r>
-      <w:r>
-        <w:rPr>
-          <w:b/>
-          <w:bCs/>
-          <w:sz w:val="28"/>
-          <w:szCs w:val="28"/>
-          <w:u w:val="single"/>
-        </w:rPr>
-        <w:t>Graphics</w:t>
+      <w:r>
+        <w:rPr>
+          <w:b/>
+          <w:bCs/>
+        </w:rPr>
+        <w:t>/Improvements that could have been made</w:t>
       </w:r>
     </w:p>
     <w:p>
@@ -1853,40 +1666,196 @@
         </w:numPr>
       </w:pPr>
       <w:r>
+        <w:t>Cases where could have used more get and set functions.</w:t>
+      </w:r>
+    </w:p>
+    <w:p>
+      <w:pPr>
+        <w:pStyle w:val="NoSpacing"/>
+        <w:numPr>
+          <w:ilvl w:val="0"/>
+          <w:numId w:val="32"/>
+        </w:numPr>
+        <w:rPr>
+          <w:b/>
+          <w:bCs/>
+        </w:rPr>
+      </w:pPr>
+      <w:r>
+        <w:t>Little use of const.</w:t>
+      </w:r>
+    </w:p>
+    <w:p>
+      <w:pPr>
+        <w:pStyle w:val="NoSpacing"/>
+        <w:numPr>
+          <w:ilvl w:val="0"/>
+          <w:numId w:val="32"/>
+        </w:numPr>
+        <w:rPr>
+          <w:b/>
+          <w:bCs/>
+        </w:rPr>
+      </w:pPr>
+      <w:r>
+        <w:t>Hard coded collision boxes.</w:t>
+      </w:r>
+    </w:p>
+    <w:p>
+      <w:pPr>
+        <w:pStyle w:val="NoSpacing"/>
+        <w:numPr>
+          <w:ilvl w:val="0"/>
+          <w:numId w:val="32"/>
+        </w:numPr>
+        <w:rPr>
+          <w:b/>
+          <w:bCs/>
+        </w:rPr>
+      </w:pPr>
+      <w:r>
+        <w:t>Hard coded images positions</w:t>
+      </w:r>
+    </w:p>
+    <w:p>
+      <w:pPr>
+        <w:pStyle w:val="NoSpacing"/>
+        <w:numPr>
+          <w:ilvl w:val="0"/>
+          <w:numId w:val="32"/>
+        </w:numPr>
+        <w:rPr>
+          <w:b/>
+          <w:bCs/>
+        </w:rPr>
+      </w:pPr>
+      <w:r>
+        <w:t>Could have improved collision resolution</w:t>
+      </w:r>
+    </w:p>
+    <w:p>
+      <w:pPr>
+        <w:pStyle w:val="NoSpacing"/>
+        <w:ind w:left="1440"/>
+        <w:rPr>
+          <w:b/>
+          <w:bCs/>
+        </w:rPr>
+      </w:pPr>
+    </w:p>
+    <w:p>
+      <w:pPr>
+        <w:pStyle w:val="NoSpacing"/>
+        <w:rPr>
+          <w:b/>
+          <w:bCs/>
+          <w:highlight w:val="yellow"/>
+        </w:rPr>
+      </w:pPr>
+    </w:p>
+    <w:p>
+      <w:pPr>
+        <w:pStyle w:val="NoSpacing"/>
+        <w:rPr>
+          <w:b/>
+          <w:bCs/>
+        </w:rPr>
+      </w:pPr>
+      <w:r>
+        <w:rPr>
+          <w:b/>
+          <w:bCs/>
+        </w:rPr>
+        <w:t>Technical impact</w:t>
+      </w:r>
+    </w:p>
+    <w:p>
+      <w:pPr>
+        <w:pStyle w:val="NoSpacing"/>
+        <w:numPr>
+          <w:ilvl w:val="0"/>
+          <w:numId w:val="37"/>
+        </w:numPr>
+      </w:pPr>
+      <w:r>
+        <w:t>Searching of visited / nodes on stack could have been made more optimal in pathfinding algorithm.</w:t>
+      </w:r>
+    </w:p>
+    <w:p>
+      <w:pPr>
+        <w:pStyle w:val="NoSpacing"/>
+        <w:ind w:left="720"/>
+      </w:pPr>
+    </w:p>
+    <w:p>
+      <w:pPr>
+        <w:pStyle w:val="NoSpacing"/>
+        <w:rPr>
+          <w:b/>
+          <w:bCs/>
+        </w:rPr>
+      </w:pPr>
+      <w:r>
+        <w:rPr>
+          <w:b/>
+          <w:bCs/>
+        </w:rPr>
+        <w:t xml:space="preserve"> </w:t>
+      </w:r>
+    </w:p>
+    <w:p>
+      <w:pPr>
+        <w:pStyle w:val="NoSpacing"/>
+        <w:ind w:firstLine="720"/>
+        <w:rPr>
+          <w:b/>
+          <w:bCs/>
+          <w:sz w:val="28"/>
+          <w:szCs w:val="28"/>
+          <w:u w:val="single"/>
+        </w:rPr>
+      </w:pPr>
+      <w:r>
+        <w:rPr>
+          <w:b/>
+          <w:bCs/>
+          <w:sz w:val="28"/>
+          <w:szCs w:val="28"/>
+          <w:u w:val="single"/>
+        </w:rPr>
+        <w:t>-</w:t>
+      </w:r>
+      <w:r>
+        <w:rPr>
+          <w:b/>
+          <w:bCs/>
+          <w:sz w:val="28"/>
+          <w:szCs w:val="28"/>
+          <w:u w:val="single"/>
+        </w:rPr>
+        <w:t>Graphics</w:t>
+      </w:r>
+    </w:p>
+    <w:p>
+      <w:pPr>
+        <w:pStyle w:val="NoSpacing"/>
+        <w:numPr>
+          <w:ilvl w:val="0"/>
+          <w:numId w:val="32"/>
+        </w:numPr>
+      </w:pPr>
+      <w:r>
         <w:t>Top down 2D</w:t>
       </w:r>
-    </w:p>
-    <w:p>
-      <w:pPr>
-        <w:pStyle w:val="NoSpacing"/>
-        <w:ind w:firstLine="720"/>
-      </w:pPr>
-    </w:p>
-    <w:p>
-      <w:pPr>
-        <w:pStyle w:val="NoSpacing"/>
-        <w:ind w:firstLine="720"/>
-      </w:pPr>
-    </w:p>
-    <w:p>
-      <w:pPr>
-        <w:pStyle w:val="NoSpacing"/>
-        <w:ind w:firstLine="720"/>
-      </w:pPr>
-    </w:p>
-    <w:bookmarkEnd w:id="3"/>
-    <w:bookmarkEnd w:id="4"/>
-    <w:bookmarkEnd w:id="5"/>
-    <w:p>
-      <w:pPr>
-        <w:pStyle w:val="NoSpacing"/>
-      </w:pPr>
+      <w:bookmarkEnd w:id="3"/>
+      <w:bookmarkEnd w:id="4"/>
+      <w:bookmarkEnd w:id="5"/>
     </w:p>
     <w:sectPr>
-      <w:headerReference w:type="default" r:id="rId14"/>
-      <w:footerReference w:type="default" r:id="rId15"/>
-      <w:headerReference w:type="first" r:id="rId16"/>
-      <w:footerReference w:type="first" r:id="rId17"/>
+      <w:headerReference w:type="default" r:id="rId17"/>
+      <w:footerReference w:type="default" r:id="rId18"/>
+      <w:headerReference w:type="first" r:id="rId19"/>
+      <w:footerReference w:type="first" r:id="rId20"/>
       <w:pgSz w:w="11909" w:h="16834"/>
       <w:pgMar w:top="1440" w:right="1275" w:bottom="1440" w:left="1275" w:header="0" w:footer="720" w:gutter="0"/>
       <w:pgNumType w:start="1"/>
@@ -3485,6 +3454,119 @@
     </w:lvl>
   </w:abstractNum>
   <w:abstractNum w:abstractNumId="11" w15:restartNumberingAfterBreak="0">
+    <w:nsid w:val="23244766"/>
+    <w:multiLevelType w:val="hybridMultilevel"/>
+    <w:tmpl w:val="915851C0"/>
+    <w:lvl w:ilvl="0" w:tplc="0C090001">
+      <w:start w:val="1"/>
+      <w:numFmt w:val="bullet"/>
+      <w:lvlText w:val=""/>
+      <w:lvlJc w:val="left"/>
+      <w:pPr>
+        <w:ind w:left="720" w:hanging="360"/>
+      </w:pPr>
+      <w:rPr>
+        <w:rFonts w:ascii="Symbol" w:hAnsi="Symbol" w:hint="default"/>
+      </w:rPr>
+    </w:lvl>
+    <w:lvl w:ilvl="1" w:tplc="0C090003" w:tentative="1">
+      <w:start w:val="1"/>
+      <w:numFmt w:val="bullet"/>
+      <w:lvlText w:val="o"/>
+      <w:lvlJc w:val="left"/>
+      <w:pPr>
+        <w:ind w:left="1440" w:hanging="360"/>
+      </w:pPr>
+      <w:rPr>
+        <w:rFonts w:ascii="Courier New" w:hAnsi="Courier New" w:cs="Courier New" w:hint="default"/>
+      </w:rPr>
+    </w:lvl>
+    <w:lvl w:ilvl="2" w:tplc="0C090005" w:tentative="1">
+      <w:start w:val="1"/>
+      <w:numFmt w:val="bullet"/>
+      <w:lvlText w:val=""/>
+      <w:lvlJc w:val="left"/>
+      <w:pPr>
+        <w:ind w:left="2160" w:hanging="360"/>
+      </w:pPr>
+      <w:rPr>
+        <w:rFonts w:ascii="Wingdings" w:hAnsi="Wingdings" w:hint="default"/>
+      </w:rPr>
+    </w:lvl>
+    <w:lvl w:ilvl="3" w:tplc="0C090001" w:tentative="1">
+      <w:start w:val="1"/>
+      <w:numFmt w:val="bullet"/>
+      <w:lvlText w:val=""/>
+      <w:lvlJc w:val="left"/>
+      <w:pPr>
+        <w:ind w:left="2880" w:hanging="360"/>
+      </w:pPr>
+      <w:rPr>
+        <w:rFonts w:ascii="Symbol" w:hAnsi="Symbol" w:hint="default"/>
+      </w:rPr>
+    </w:lvl>
+    <w:lvl w:ilvl="4" w:tplc="0C090003" w:tentative="1">
+      <w:start w:val="1"/>
+      <w:numFmt w:val="bullet"/>
+      <w:lvlText w:val="o"/>
+      <w:lvlJc w:val="left"/>
+      <w:pPr>
+        <w:ind w:left="3600" w:hanging="360"/>
+      </w:pPr>
+      <w:rPr>
+        <w:rFonts w:ascii="Courier New" w:hAnsi="Courier New" w:cs="Courier New" w:hint="default"/>
+      </w:rPr>
+    </w:lvl>
+    <w:lvl w:ilvl="5" w:tplc="0C090005" w:tentative="1">
+      <w:start w:val="1"/>
+      <w:numFmt w:val="bullet"/>
+      <w:lvlText w:val=""/>
+      <w:lvlJc w:val="left"/>
+      <w:pPr>
+        <w:ind w:left="4320" w:hanging="360"/>
+      </w:pPr>
+      <w:rPr>
+        <w:rFonts w:ascii="Wingdings" w:hAnsi="Wingdings" w:hint="default"/>
+      </w:rPr>
+    </w:lvl>
+    <w:lvl w:ilvl="6" w:tplc="0C090001" w:tentative="1">
+      <w:start w:val="1"/>
+      <w:numFmt w:val="bullet"/>
+      <w:lvlText w:val=""/>
+      <w:lvlJc w:val="left"/>
+      <w:pPr>
+        <w:ind w:left="5040" w:hanging="360"/>
+      </w:pPr>
+      <w:rPr>
+        <w:rFonts w:ascii="Symbol" w:hAnsi="Symbol" w:hint="default"/>
+      </w:rPr>
+    </w:lvl>
+    <w:lvl w:ilvl="7" w:tplc="0C090003" w:tentative="1">
+      <w:start w:val="1"/>
+      <w:numFmt w:val="bullet"/>
+      <w:lvlText w:val="o"/>
+      <w:lvlJc w:val="left"/>
+      <w:pPr>
+        <w:ind w:left="5760" w:hanging="360"/>
+      </w:pPr>
+      <w:rPr>
+        <w:rFonts w:ascii="Courier New" w:hAnsi="Courier New" w:cs="Courier New" w:hint="default"/>
+      </w:rPr>
+    </w:lvl>
+    <w:lvl w:ilvl="8" w:tplc="0C090005" w:tentative="1">
+      <w:start w:val="1"/>
+      <w:numFmt w:val="bullet"/>
+      <w:lvlText w:val=""/>
+      <w:lvlJc w:val="left"/>
+      <w:pPr>
+        <w:ind w:left="6480" w:hanging="360"/>
+      </w:pPr>
+      <w:rPr>
+        <w:rFonts w:ascii="Wingdings" w:hAnsi="Wingdings" w:hint="default"/>
+      </w:rPr>
+    </w:lvl>
+  </w:abstractNum>
+  <w:abstractNum w:abstractNumId="12" w15:restartNumberingAfterBreak="0">
     <w:nsid w:val="240623CB"/>
     <w:multiLevelType w:val="hybridMultilevel"/>
     <w:tmpl w:val="A42EED46"/>
@@ -3597,7 +3679,7 @@
       </w:rPr>
     </w:lvl>
   </w:abstractNum>
-  <w:abstractNum w:abstractNumId="12" w15:restartNumberingAfterBreak="0">
+  <w:abstractNum w:abstractNumId="13" w15:restartNumberingAfterBreak="0">
     <w:nsid w:val="2B4061AF"/>
     <w:multiLevelType w:val="hybridMultilevel"/>
     <w:tmpl w:val="EE76EDFC"/>
@@ -3710,7 +3792,7 @@
       </w:rPr>
     </w:lvl>
   </w:abstractNum>
-  <w:abstractNum w:abstractNumId="13" w15:restartNumberingAfterBreak="0">
+  <w:abstractNum w:abstractNumId="14" w15:restartNumberingAfterBreak="0">
     <w:nsid w:val="2F3F4C4A"/>
     <w:multiLevelType w:val="hybridMultilevel"/>
     <w:tmpl w:val="CD6AD9EA"/>
@@ -3823,7 +3905,7 @@
       </w:rPr>
     </w:lvl>
   </w:abstractNum>
-  <w:abstractNum w:abstractNumId="14" w15:restartNumberingAfterBreak="0">
+  <w:abstractNum w:abstractNumId="15" w15:restartNumberingAfterBreak="0">
     <w:nsid w:val="2F811363"/>
     <w:multiLevelType w:val="multilevel"/>
     <w:tmpl w:val="E026953E"/>
@@ -3936,7 +4018,7 @@
       </w:rPr>
     </w:lvl>
   </w:abstractNum>
-  <w:abstractNum w:abstractNumId="15" w15:restartNumberingAfterBreak="0">
+  <w:abstractNum w:abstractNumId="16" w15:restartNumberingAfterBreak="0">
     <w:nsid w:val="31401070"/>
     <w:multiLevelType w:val="hybridMultilevel"/>
     <w:tmpl w:val="7E2020DC"/>
@@ -4049,7 +4131,7 @@
       </w:rPr>
     </w:lvl>
   </w:abstractNum>
-  <w:abstractNum w:abstractNumId="16" w15:restartNumberingAfterBreak="0">
+  <w:abstractNum w:abstractNumId="17" w15:restartNumberingAfterBreak="0">
     <w:nsid w:val="315D0BBF"/>
     <w:multiLevelType w:val="multilevel"/>
     <w:tmpl w:val="45AEA534"/>
@@ -4165,7 +4247,7 @@
       </w:rPr>
     </w:lvl>
   </w:abstractNum>
-  <w:abstractNum w:abstractNumId="17" w15:restartNumberingAfterBreak="0">
+  <w:abstractNum w:abstractNumId="18" w15:restartNumberingAfterBreak="0">
     <w:nsid w:val="316E1394"/>
     <w:multiLevelType w:val="hybridMultilevel"/>
     <w:tmpl w:val="B67E92FE"/>
@@ -4278,7 +4360,7 @@
       </w:rPr>
     </w:lvl>
   </w:abstractNum>
-  <w:abstractNum w:abstractNumId="18" w15:restartNumberingAfterBreak="0">
+  <w:abstractNum w:abstractNumId="19" w15:restartNumberingAfterBreak="0">
     <w:nsid w:val="35291B25"/>
     <w:multiLevelType w:val="hybridMultilevel"/>
     <w:tmpl w:val="19FC42D0"/>
@@ -4391,7 +4473,7 @@
       </w:rPr>
     </w:lvl>
   </w:abstractNum>
-  <w:abstractNum w:abstractNumId="19" w15:restartNumberingAfterBreak="0">
+  <w:abstractNum w:abstractNumId="20" w15:restartNumberingAfterBreak="0">
     <w:nsid w:val="35A831AB"/>
     <w:multiLevelType w:val="multilevel"/>
     <w:tmpl w:val="5B125056"/>
@@ -4506,7 +4588,7 @@
       </w:rPr>
     </w:lvl>
   </w:abstractNum>
-  <w:abstractNum w:abstractNumId="20" w15:restartNumberingAfterBreak="0">
+  <w:abstractNum w:abstractNumId="21" w15:restartNumberingAfterBreak="0">
     <w:nsid w:val="39275848"/>
     <w:multiLevelType w:val="hybridMultilevel"/>
     <w:tmpl w:val="0E32007C"/>
@@ -4619,10 +4701,10 @@
       </w:rPr>
     </w:lvl>
   </w:abstractNum>
-  <w:abstractNum w:abstractNumId="21" w15:restartNumberingAfterBreak="0">
+  <w:abstractNum w:abstractNumId="22" w15:restartNumberingAfterBreak="0">
     <w:nsid w:val="3D6E72CF"/>
     <w:multiLevelType w:val="hybridMultilevel"/>
-    <w:tmpl w:val="663EC600"/>
+    <w:tmpl w:val="AD1482C0"/>
     <w:lvl w:ilvl="0" w:tplc="0C090001">
       <w:start w:val="1"/>
       <w:numFmt w:val="bullet"/>
@@ -4732,7 +4814,7 @@
       </w:rPr>
     </w:lvl>
   </w:abstractNum>
-  <w:abstractNum w:abstractNumId="22" w15:restartNumberingAfterBreak="0">
+  <w:abstractNum w:abstractNumId="23" w15:restartNumberingAfterBreak="0">
     <w:nsid w:val="488445B4"/>
     <w:multiLevelType w:val="hybridMultilevel"/>
     <w:tmpl w:val="B5F4F22C"/>
@@ -4845,7 +4927,7 @@
       </w:rPr>
     </w:lvl>
   </w:abstractNum>
-  <w:abstractNum w:abstractNumId="23" w15:restartNumberingAfterBreak="0">
+  <w:abstractNum w:abstractNumId="24" w15:restartNumberingAfterBreak="0">
     <w:nsid w:val="4EA563B2"/>
     <w:multiLevelType w:val="hybridMultilevel"/>
     <w:tmpl w:val="E86E494A"/>
@@ -4957,7 +5039,7 @@
       </w:rPr>
     </w:lvl>
   </w:abstractNum>
-  <w:abstractNum w:abstractNumId="24" w15:restartNumberingAfterBreak="0">
+  <w:abstractNum w:abstractNumId="25" w15:restartNumberingAfterBreak="0">
     <w:nsid w:val="5D1255EA"/>
     <w:multiLevelType w:val="hybridMultilevel"/>
     <w:tmpl w:val="9718E870"/>
@@ -5070,7 +5152,7 @@
       </w:rPr>
     </w:lvl>
   </w:abstractNum>
-  <w:abstractNum w:abstractNumId="25" w15:restartNumberingAfterBreak="0">
+  <w:abstractNum w:abstractNumId="26" w15:restartNumberingAfterBreak="0">
     <w:nsid w:val="5EA4071F"/>
     <w:multiLevelType w:val="hybridMultilevel"/>
     <w:tmpl w:val="BF12C756"/>
@@ -5183,7 +5265,7 @@
       </w:rPr>
     </w:lvl>
   </w:abstractNum>
-  <w:abstractNum w:abstractNumId="26" w15:restartNumberingAfterBreak="0">
+  <w:abstractNum w:abstractNumId="27" w15:restartNumberingAfterBreak="0">
     <w:nsid w:val="5EA778B6"/>
     <w:multiLevelType w:val="hybridMultilevel"/>
     <w:tmpl w:val="6556F7CC"/>
@@ -5296,7 +5378,7 @@
       </w:rPr>
     </w:lvl>
   </w:abstractNum>
-  <w:abstractNum w:abstractNumId="27" w15:restartNumberingAfterBreak="0">
+  <w:abstractNum w:abstractNumId="28" w15:restartNumberingAfterBreak="0">
     <w:nsid w:val="5EF07AA4"/>
     <w:multiLevelType w:val="hybridMultilevel"/>
     <w:tmpl w:val="8CE6BBAE"/>
@@ -5409,7 +5491,7 @@
       </w:rPr>
     </w:lvl>
   </w:abstractNum>
-  <w:abstractNum w:abstractNumId="28" w15:restartNumberingAfterBreak="0">
+  <w:abstractNum w:abstractNumId="29" w15:restartNumberingAfterBreak="0">
     <w:nsid w:val="63405E4E"/>
     <w:multiLevelType w:val="multilevel"/>
     <w:tmpl w:val="D35AB162"/>
@@ -5524,7 +5606,7 @@
       </w:rPr>
     </w:lvl>
   </w:abstractNum>
-  <w:abstractNum w:abstractNumId="29" w15:restartNumberingAfterBreak="0">
+  <w:abstractNum w:abstractNumId="30" w15:restartNumberingAfterBreak="0">
     <w:nsid w:val="6CBA67AD"/>
     <w:multiLevelType w:val="hybridMultilevel"/>
     <w:tmpl w:val="253E35A6"/>
@@ -5637,7 +5719,7 @@
       </w:rPr>
     </w:lvl>
   </w:abstractNum>
-  <w:abstractNum w:abstractNumId="30" w15:restartNumberingAfterBreak="0">
+  <w:abstractNum w:abstractNumId="31" w15:restartNumberingAfterBreak="0">
     <w:nsid w:val="6D2E45FC"/>
     <w:multiLevelType w:val="multilevel"/>
     <w:tmpl w:val="481E226E"/>
@@ -5750,7 +5832,7 @@
       </w:rPr>
     </w:lvl>
   </w:abstractNum>
-  <w:abstractNum w:abstractNumId="31" w15:restartNumberingAfterBreak="0">
+  <w:abstractNum w:abstractNumId="32" w15:restartNumberingAfterBreak="0">
     <w:nsid w:val="76160DAE"/>
     <w:multiLevelType w:val="hybridMultilevel"/>
     <w:tmpl w:val="0422C450"/>
@@ -5863,7 +5945,7 @@
       </w:rPr>
     </w:lvl>
   </w:abstractNum>
-  <w:abstractNum w:abstractNumId="32" w15:restartNumberingAfterBreak="0">
+  <w:abstractNum w:abstractNumId="33" w15:restartNumberingAfterBreak="0">
     <w:nsid w:val="7ABB39ED"/>
     <w:multiLevelType w:val="multilevel"/>
     <w:tmpl w:val="C2D017A0"/>
@@ -5978,7 +6060,7 @@
       </w:rPr>
     </w:lvl>
   </w:abstractNum>
-  <w:abstractNum w:abstractNumId="33" w15:restartNumberingAfterBreak="0">
+  <w:abstractNum w:abstractNumId="34" w15:restartNumberingAfterBreak="0">
     <w:nsid w:val="7B925C7C"/>
     <w:multiLevelType w:val="hybridMultilevel"/>
     <w:tmpl w:val="738AF8FE"/>
@@ -6090,7 +6172,7 @@
       </w:rPr>
     </w:lvl>
   </w:abstractNum>
-  <w:abstractNum w:abstractNumId="34" w15:restartNumberingAfterBreak="0">
+  <w:abstractNum w:abstractNumId="35" w15:restartNumberingAfterBreak="0">
     <w:nsid w:val="7E5E22BB"/>
     <w:multiLevelType w:val="multilevel"/>
     <w:tmpl w:val="50CAB7D8"/>
@@ -6206,7 +6288,7 @@
       </w:rPr>
     </w:lvl>
   </w:abstractNum>
-  <w:abstractNum w:abstractNumId="35" w15:restartNumberingAfterBreak="0">
+  <w:abstractNum w:abstractNumId="36" w15:restartNumberingAfterBreak="0">
     <w:nsid w:val="7FBD4390"/>
     <w:multiLevelType w:val="hybridMultilevel"/>
     <w:tmpl w:val="373E9A48"/>
@@ -6323,109 +6405,112 @@
     <w:abstractNumId w:val="5"/>
   </w:num>
   <w:num w:numId="2">
-    <w:abstractNumId w:val="22"/>
+    <w:abstractNumId w:val="23"/>
   </w:num>
   <w:num w:numId="3">
-    <w:abstractNumId w:val="14"/>
+    <w:abstractNumId w:val="15"/>
   </w:num>
   <w:num w:numId="4">
-    <w:abstractNumId w:val="29"/>
+    <w:abstractNumId w:val="30"/>
   </w:num>
   <w:num w:numId="5">
-    <w:abstractNumId w:val="18"/>
+    <w:abstractNumId w:val="19"/>
   </w:num>
   <w:num w:numId="6">
-    <w:abstractNumId w:val="33"/>
+    <w:abstractNumId w:val="34"/>
   </w:num>
   <w:num w:numId="7">
-    <w:abstractNumId w:val="19"/>
+    <w:abstractNumId w:val="20"/>
   </w:num>
   <w:num w:numId="8">
-    <w:abstractNumId w:val="32"/>
+    <w:abstractNumId w:val="33"/>
   </w:num>
   <w:num w:numId="9">
     <w:abstractNumId w:val="4"/>
   </w:num>
   <w:num w:numId="10">
-    <w:abstractNumId w:val="30"/>
+    <w:abstractNumId w:val="31"/>
   </w:num>
   <w:num w:numId="11">
-    <w:abstractNumId w:val="35"/>
+    <w:abstractNumId w:val="36"/>
   </w:num>
   <w:num w:numId="12">
-    <w:abstractNumId w:val="12"/>
+    <w:abstractNumId w:val="13"/>
   </w:num>
   <w:num w:numId="13">
     <w:abstractNumId w:val="10"/>
   </w:num>
   <w:num w:numId="14">
-    <w:abstractNumId w:val="17"/>
+    <w:abstractNumId w:val="18"/>
   </w:num>
   <w:num w:numId="15">
     <w:abstractNumId w:val="1"/>
   </w:num>
   <w:num w:numId="16">
-    <w:abstractNumId w:val="23"/>
+    <w:abstractNumId w:val="24"/>
   </w:num>
   <w:num w:numId="17">
     <w:abstractNumId w:val="0"/>
   </w:num>
   <w:num w:numId="18">
-    <w:abstractNumId w:val="20"/>
+    <w:abstractNumId w:val="21"/>
   </w:num>
   <w:num w:numId="19">
-    <w:abstractNumId w:val="28"/>
+    <w:abstractNumId w:val="29"/>
   </w:num>
   <w:num w:numId="20">
-    <w:abstractNumId w:val="13"/>
+    <w:abstractNumId w:val="14"/>
   </w:num>
   <w:num w:numId="21">
     <w:abstractNumId w:val="7"/>
   </w:num>
   <w:num w:numId="22">
-    <w:abstractNumId w:val="15"/>
+    <w:abstractNumId w:val="16"/>
   </w:num>
   <w:num w:numId="23">
-    <w:abstractNumId w:val="16"/>
+    <w:abstractNumId w:val="17"/>
   </w:num>
   <w:num w:numId="24">
     <w:abstractNumId w:val="9"/>
   </w:num>
   <w:num w:numId="25">
-    <w:abstractNumId w:val="34"/>
+    <w:abstractNumId w:val="35"/>
   </w:num>
   <w:num w:numId="26">
     <w:abstractNumId w:val="2"/>
   </w:num>
   <w:num w:numId="27">
+    <w:abstractNumId w:val="26"/>
+  </w:num>
+  <w:num w:numId="28">
     <w:abstractNumId w:val="25"/>
   </w:num>
-  <w:num w:numId="28">
-    <w:abstractNumId w:val="24"/>
-  </w:num>
   <w:num w:numId="29">
-    <w:abstractNumId w:val="27"/>
+    <w:abstractNumId w:val="28"/>
   </w:num>
   <w:num w:numId="30">
-    <w:abstractNumId w:val="26"/>
+    <w:abstractNumId w:val="27"/>
   </w:num>
   <w:num w:numId="31">
     <w:abstractNumId w:val="3"/>
   </w:num>
   <w:num w:numId="32">
-    <w:abstractNumId w:val="21"/>
+    <w:abstractNumId w:val="22"/>
   </w:num>
   <w:num w:numId="33">
     <w:abstractNumId w:val="6"/>
   </w:num>
   <w:num w:numId="34">
-    <w:abstractNumId w:val="11"/>
+    <w:abstractNumId w:val="12"/>
   </w:num>
   <w:num w:numId="35">
-    <w:abstractNumId w:val="31"/>
+    <w:abstractNumId w:val="32"/>
   </w:num>
   <w:num w:numId="36">
     <w:abstractNumId w:val="8"/>
+  </w:num>
+  <w:num w:numId="37">
+    <w:abstractNumId w:val="11"/>
   </w:num>
 </w:numbering>
 </file>

</xml_diff>